<commit_message>
Move chap 41 intro to epi
Moved the assignment of this chapter as reading from the causality module to the measures of occurrence module because that's where I actually discussed it in Fall 2022.
</commit_message>
<xml_diff>
--- a/modules/03 Measures of Occurrence/📢 Module Overview  - Measures of Event Occurrence .docx
+++ b/modules/03 Measures of Occurrence/📢 Module Overview  - Measures of Event Occurrence .docx
@@ -749,6 +749,61 @@
           <w:color w:val="000000"/>
         </w:rPr>
         <w:t>asures of dispersion</w:t>
+      </w:r>
+      <w:r>
+        <w:rPr>
+          <w:rFonts w:ascii="Times New Roman" w:eastAsia="Times New Roman" w:hAnsi="Times New Roman" w:cs="Times New Roman"/>
+          <w:color w:val="000000"/>
+        </w:rPr>
+        <w:t xml:space="preserve"> </w:t>
+      </w:r>
+    </w:p>
+    <w:p>
+      <w:pPr>
+        <w:numPr>
+          <w:ilvl w:val="1"/>
+          <w:numId w:val="3"/>
+        </w:numPr>
+        <w:pBdr>
+          <w:top w:val="nil"/>
+          <w:left w:val="nil"/>
+          <w:bottom w:val="nil"/>
+          <w:right w:val="nil"/>
+          <w:between w:val="nil"/>
+        </w:pBdr>
+        <w:spacing w:after="0" w:line="240" w:lineRule="auto"/>
+        <w:rPr>
+          <w:rFonts w:ascii="Times New Roman" w:eastAsia="Times New Roman" w:hAnsi="Times New Roman" w:cs="Times New Roman"/>
+          <w:color w:val="000000"/>
+        </w:rPr>
+      </w:pPr>
+      <w:r>
+        <w:rPr>
+          <w:rFonts w:ascii="Times New Roman" w:eastAsia="Times New Roman" w:hAnsi="Times New Roman" w:cs="Times New Roman"/>
+          <w:color w:val="000000"/>
+        </w:rPr>
+        <w:t xml:space="preserve">Chapter </w:t>
+      </w:r>
+      <w:r>
+        <w:rPr>
+          <w:rFonts w:ascii="Times New Roman" w:eastAsia="Times New Roman" w:hAnsi="Times New Roman" w:cs="Times New Roman"/>
+          <w:color w:val="000000"/>
+        </w:rPr>
+        <w:t>4</w:t>
+      </w:r>
+      <w:r>
+        <w:rPr>
+          <w:rFonts w:ascii="Times New Roman" w:eastAsia="Times New Roman" w:hAnsi="Times New Roman" w:cs="Times New Roman"/>
+          <w:color w:val="000000"/>
+        </w:rPr>
+        <w:t xml:space="preserve">1. </w:t>
+      </w:r>
+      <w:r>
+        <w:rPr>
+          <w:rFonts w:ascii="Times New Roman" w:eastAsia="Times New Roman" w:hAnsi="Times New Roman" w:cs="Times New Roman"/>
+          <w:color w:val="000000"/>
+        </w:rPr>
+        <w:t>Introduction to epidemiology</w:t>
       </w:r>
     </w:p>
     <w:p>
@@ -2626,6 +2681,26 @@
 </file>
 
 <file path=customXml/item1.xml><?xml version="1.0" encoding="utf-8"?>
+<p:properties xmlns:p="http://schemas.microsoft.com/office/2006/metadata/properties" xmlns:xsi="http://www.w3.org/2001/XMLSchema-instance" xmlns:pc="http://schemas.microsoft.com/office/infopath/2007/PartnerControls">
+  <documentManagement>
+    <lcf76f155ced4ddcb4097134ff3c332f xmlns="e3793ca1-6164-4dfb-aaf8-0aa60c0c70c2">
+      <Terms xmlns="http://schemas.microsoft.com/office/infopath/2007/PartnerControls"/>
+    </lcf76f155ced4ddcb4097134ff3c332f>
+    <TaxCatchAll xmlns="b3558f30-ae73-4668-947b-5578bd4f9b3c" xsi:nil="true"/>
+  </documentManagement>
+</p:properties>
+</file>
+
+<file path=customXml/item2.xml><?xml version="1.0" encoding="utf-8"?>
+<?mso-contentType ?>
+<FormTemplates xmlns="http://schemas.microsoft.com/sharepoint/v3/contenttype/forms">
+  <Display>DocumentLibraryForm</Display>
+  <Edit>DocumentLibraryForm</Edit>
+  <New>DocumentLibraryForm</New>
+</FormTemplates>
+</file>
+
+<file path=customXml/item3.xml><?xml version="1.0" encoding="utf-8"?>
 <ct:contentTypeSchema xmlns:ct="http://schemas.microsoft.com/office/2006/metadata/contentType" xmlns:ma="http://schemas.microsoft.com/office/2006/metadata/properties/metaAttributes" ct:_="" ma:_="" ma:contentTypeName="Document" ma:contentTypeID="0x010100ED41D9ADB7F09344BC6B7E44F29CCBFD" ma:contentTypeVersion="11" ma:contentTypeDescription="Create a new document." ma:contentTypeScope="" ma:versionID="95f2ade63b6a87fda67820bb1fb1aefa">
   <xsd:schema xmlns:xsd="http://www.w3.org/2001/XMLSchema" xmlns:xs="http://www.w3.org/2001/XMLSchema" xmlns:p="http://schemas.microsoft.com/office/2006/metadata/properties" xmlns:ns2="e3793ca1-6164-4dfb-aaf8-0aa60c0c70c2" xmlns:ns3="b3558f30-ae73-4668-947b-5578bd4f9b3c" targetNamespace="http://schemas.microsoft.com/office/2006/metadata/properties" ma:root="true" ma:fieldsID="e10a55ace02b924c5615230c40e2e4e5" ns2:_="" ns3:_="">
     <xsd:import namespace="e3793ca1-6164-4dfb-aaf8-0aa60c0c70c2"/>
@@ -2820,27 +2895,26 @@
 </ct:contentTypeSchema>
 </file>
 
-<file path=customXml/item2.xml><?xml version="1.0" encoding="utf-8"?>
-<?mso-contentType ?>
-<FormTemplates xmlns="http://schemas.microsoft.com/sharepoint/v3/contenttype/forms">
-  <Display>DocumentLibraryForm</Display>
-  <Edit>DocumentLibraryForm</Edit>
-  <New>DocumentLibraryForm</New>
-</FormTemplates>
+<file path=customXml/itemProps1.xml><?xml version="1.0" encoding="utf-8"?>
+<ds:datastoreItem xmlns:ds="http://schemas.openxmlformats.org/officeDocument/2006/customXml" ds:itemID="{9E0F0133-6733-4442-8AF1-DE08D1F0BB3B}">
+  <ds:schemaRefs>
+    <ds:schemaRef ds:uri="http://schemas.microsoft.com/office/2006/metadata/properties"/>
+    <ds:schemaRef ds:uri="http://schemas.microsoft.com/office/infopath/2007/PartnerControls"/>
+    <ds:schemaRef ds:uri="e3793ca1-6164-4dfb-aaf8-0aa60c0c70c2"/>
+    <ds:schemaRef ds:uri="b3558f30-ae73-4668-947b-5578bd4f9b3c"/>
+  </ds:schemaRefs>
+</ds:datastoreItem>
 </file>
 
-<file path=customXml/item3.xml><?xml version="1.0" encoding="utf-8"?>
-<p:properties xmlns:p="http://schemas.microsoft.com/office/2006/metadata/properties" xmlns:xsi="http://www.w3.org/2001/XMLSchema-instance" xmlns:pc="http://schemas.microsoft.com/office/infopath/2007/PartnerControls">
-  <documentManagement>
-    <lcf76f155ced4ddcb4097134ff3c332f xmlns="e3793ca1-6164-4dfb-aaf8-0aa60c0c70c2">
-      <Terms xmlns="http://schemas.microsoft.com/office/infopath/2007/PartnerControls"/>
-    </lcf76f155ced4ddcb4097134ff3c332f>
-    <TaxCatchAll xmlns="b3558f30-ae73-4668-947b-5578bd4f9b3c" xsi:nil="true"/>
-  </documentManagement>
-</p:properties>
+<file path=customXml/itemProps2.xml><?xml version="1.0" encoding="utf-8"?>
+<ds:datastoreItem xmlns:ds="http://schemas.openxmlformats.org/officeDocument/2006/customXml" ds:itemID="{663960CA-C141-45A7-A715-A166A785A78E}">
+  <ds:schemaRefs>
+    <ds:schemaRef ds:uri="http://schemas.microsoft.com/sharepoint/v3/contenttype/forms"/>
+  </ds:schemaRefs>
+</ds:datastoreItem>
 </file>
 
-<file path=customXml/itemProps1.xml><?xml version="1.0" encoding="utf-8"?>
+<file path=customXml/itemProps3.xml><?xml version="1.0" encoding="utf-8"?>
 <ds:datastoreItem xmlns:ds="http://schemas.openxmlformats.org/officeDocument/2006/customXml" ds:itemID="{140DFA5B-F8D2-4A41-8EC3-7E4CFCF33FBD}">
   <ds:schemaRefs>
     <ds:schemaRef ds:uri="http://schemas.microsoft.com/office/2006/metadata/contentType"/>
@@ -2857,23 +2931,4 @@
     <ds:schemaRef ds:uri="http://schemas.microsoft.com/internal/obd"/>
   </ds:schemaRefs>
 </ds:datastoreItem>
-</file>
-
-<file path=customXml/itemProps2.xml><?xml version="1.0" encoding="utf-8"?>
-<ds:datastoreItem xmlns:ds="http://schemas.openxmlformats.org/officeDocument/2006/customXml" ds:itemID="{663960CA-C141-45A7-A715-A166A785A78E}">
-  <ds:schemaRefs>
-    <ds:schemaRef ds:uri="http://schemas.microsoft.com/sharepoint/v3/contenttype/forms"/>
-  </ds:schemaRefs>
-</ds:datastoreItem>
-</file>
-
-<file path=customXml/itemProps3.xml><?xml version="1.0" encoding="utf-8"?>
-<ds:datastoreItem xmlns:ds="http://schemas.openxmlformats.org/officeDocument/2006/customXml" ds:itemID="{9E0F0133-6733-4442-8AF1-DE08D1F0BB3B}">
-  <ds:schemaRefs>
-    <ds:schemaRef ds:uri="http://schemas.microsoft.com/office/2006/metadata/properties"/>
-    <ds:schemaRef ds:uri="http://schemas.microsoft.com/office/infopath/2007/PartnerControls"/>
-    <ds:schemaRef ds:uri="e3793ca1-6164-4dfb-aaf8-0aa60c0c70c2"/>
-    <ds:schemaRef ds:uri="b3558f30-ae73-4668-947b-5578bd4f9b3c"/>
-  </ds:schemaRefs>
-</ds:datastoreItem>
 </file>
</xml_diff>